<commit_message>
#informe de bug : se borran los customers bbdd por customer controller #ana
</commit_message>
<xml_diff>
--- a/Planificacion_proyecto/BUGS/BUG BORRADO DE CLIENTES BBDD.docx
+++ b/Planificacion_proyecto/BUGS/BUG BORRADO DE CLIENTES BBDD.docx
@@ -4,21 +4,58 @@
   <w:body>
     <w:p>
       <w:r>
-        <w:t xml:space="preserve">BUG BORRADO DE CLIENTES </w:t>
-      </w:r>
-      <w:proofErr w:type="gramStart"/>
-      <w:r>
-        <w:t>BBDD¿</w:t>
-      </w:r>
-      <w:proofErr w:type="gramEnd"/>
-      <w:r>
-        <w:t>?¿? AL AÑADIR CATEGORIA AL MODELO CUSTOMER DE FINDBYID-&gt; CUSTOMER CONTROLLER</w:t>
-      </w:r>
+        <w:t xml:space="preserve">Bug borrado de clientes bbdd¿?¿? Al añadir </w:t>
+      </w:r>
+      <w:proofErr w:type="spellStart"/>
+      <w:r>
+        <w:t>categoria</w:t>
+      </w:r>
+      <w:proofErr w:type="spellEnd"/>
+      <w:r>
+        <w:t xml:space="preserve"> al modelo </w:t>
+      </w:r>
+      <w:proofErr w:type="spellStart"/>
+      <w:r>
+        <w:t>customer</w:t>
+      </w:r>
+      <w:proofErr w:type="spellEnd"/>
+      <w:r>
+        <w:t xml:space="preserve"> de </w:t>
+      </w:r>
+      <w:proofErr w:type="spellStart"/>
+      <w:r>
+        <w:t>findbyid</w:t>
+      </w:r>
+      <w:proofErr w:type="spellEnd"/>
+      <w:r>
+        <w:t xml:space="preserve">-&gt; </w:t>
+      </w:r>
+      <w:r>
+        <w:t xml:space="preserve">en </w:t>
+      </w:r>
+      <w:proofErr w:type="spellStart"/>
+      <w:r>
+        <w:t>customer</w:t>
+      </w:r>
+      <w:proofErr w:type="spellEnd"/>
+      <w:r>
+        <w:t xml:space="preserve"> </w:t>
+      </w:r>
+      <w:proofErr w:type="spellStart"/>
+      <w:r>
+        <w:t>controller</w:t>
+      </w:r>
+      <w:proofErr w:type="spellEnd"/>
     </w:p>
     <w:p>
       <w:r>
-        <w:t>VISTA DE ANTES: CON 5 CLIENTES, AHORA SOLO SE VEN LOS 2 PRIMEROS</w:t>
-      </w:r>
+        <w:t xml:space="preserve">Vista de antes: con 5 clientes, ahora solo se ven los 2 primeros, que son los que crea </w:t>
+      </w:r>
+      <w:proofErr w:type="spellStart"/>
+      <w:r>
+        <w:t>main</w:t>
+      </w:r>
+      <w:proofErr w:type="spellEnd"/>
     </w:p>
     <w:p>
       <w:r>
@@ -26,9 +63,9 @@
           <w:noProof/>
         </w:rPr>
         <w:drawing>
-          <wp:inline distT="0" distB="0" distL="0" distR="0" wp14:anchorId="1C0E85A4" wp14:editId="5FCA1AC9">
-            <wp:extent cx="4914900" cy="6105525"/>
-            <wp:effectExtent l="0" t="0" r="0" b="9525"/>
+          <wp:inline distT="0" distB="0" distL="0" distR="0" wp14:anchorId="1C0E85A4" wp14:editId="6C0B15DC">
+            <wp:extent cx="2464129" cy="3061061"/>
+            <wp:effectExtent l="0" t="0" r="0" b="6350"/>
             <wp:docPr id="1068727685" name="Imagen 2"/>
             <wp:cNvGraphicFramePr>
               <a:graphicFrameLocks xmlns:a="http://schemas.openxmlformats.org/drawingml/2006/main" noChangeAspect="1"/>
@@ -55,11 +92,197 @@
                   <pic:spPr>
                     <a:xfrm>
                       <a:off x="0" y="0"/>
-                      <a:ext cx="4914900" cy="6105525"/>
+                      <a:ext cx="2476732" cy="3076717"/>
                     </a:xfrm>
                     <a:prstGeom prst="rect">
                       <a:avLst/>
                     </a:prstGeom>
+                  </pic:spPr>
+                </pic:pic>
+              </a:graphicData>
+            </a:graphic>
+          </wp:inline>
+        </w:drawing>
+      </w:r>
+    </w:p>
+    <w:p>
+      <w:r>
+        <w:t xml:space="preserve">En el </w:t>
+      </w:r>
+      <w:proofErr w:type="spellStart"/>
+      <w:r>
+        <w:t>sql</w:t>
+      </w:r>
+      <w:proofErr w:type="spellEnd"/>
+      <w:r>
+        <w:t xml:space="preserve"> </w:t>
+      </w:r>
+      <w:r>
+        <w:t xml:space="preserve">están </w:t>
+      </w:r>
+      <w:r>
+        <w:t>as</w:t>
+      </w:r>
+      <w:r>
+        <w:t>í</w:t>
+      </w:r>
+      <w:r>
+        <w:t xml:space="preserve">: </w:t>
+      </w:r>
+      <w:r>
+        <w:drawing>
+          <wp:inline distT="0" distB="0" distL="0" distR="0" wp14:anchorId="6D665AD8" wp14:editId="256FB023">
+            <wp:extent cx="5400040" cy="509270"/>
+            <wp:effectExtent l="0" t="0" r="0" b="5080"/>
+            <wp:docPr id="1145141929" name="Imagen 1"/>
+            <wp:cNvGraphicFramePr>
+              <a:graphicFrameLocks xmlns:a="http://schemas.openxmlformats.org/drawingml/2006/main" noChangeAspect="1"/>
+            </wp:cNvGraphicFramePr>
+            <a:graphic xmlns:a="http://schemas.openxmlformats.org/drawingml/2006/main">
+              <a:graphicData uri="http://schemas.openxmlformats.org/drawingml/2006/picture">
+                <pic:pic xmlns:pic="http://schemas.openxmlformats.org/drawingml/2006/picture">
+                  <pic:nvPicPr>
+                    <pic:cNvPr id="1145141929" name=""/>
+                    <pic:cNvPicPr/>
+                  </pic:nvPicPr>
+                  <pic:blipFill>
+                    <a:blip r:embed="rId5"/>
+                    <a:stretch>
+                      <a:fillRect/>
+                    </a:stretch>
+                  </pic:blipFill>
+                  <pic:spPr>
+                    <a:xfrm>
+                      <a:off x="0" y="0"/>
+                      <a:ext cx="5400040" cy="509270"/>
+                    </a:xfrm>
+                    <a:prstGeom prst="rect">
+                      <a:avLst/>
+                    </a:prstGeom>
+                  </pic:spPr>
+                </pic:pic>
+              </a:graphicData>
+            </a:graphic>
+          </wp:inline>
+        </w:drawing>
+      </w:r>
+    </w:p>
+    <w:p>
+      <w:r>
+        <w:t xml:space="preserve">Y </w:t>
+      </w:r>
+      <w:r>
+        <w:t xml:space="preserve">el controlador me los borra del MySQL </w:t>
+      </w:r>
+      <w:proofErr w:type="spellStart"/>
+      <w:r>
+        <w:t>workbench</w:t>
+      </w:r>
+      <w:proofErr w:type="spellEnd"/>
+      <w:r>
+        <w:t xml:space="preserve">, no </w:t>
+      </w:r>
+      <w:proofErr w:type="spellStart"/>
+      <w:r>
+        <w:t>se</w:t>
+      </w:r>
+      <w:proofErr w:type="spellEnd"/>
+      <w:r>
+        <w:t xml:space="preserve"> porqué</w:t>
+      </w:r>
+    </w:p>
+    <w:p>
+      <w:r>
+        <w:t>Antes-&gt;</w:t>
+      </w:r>
+      <w:r>
+        <w:rPr>
+          <w:noProof/>
+        </w:rPr>
+        <w:drawing>
+          <wp:inline distT="0" distB="0" distL="0" distR="0" wp14:anchorId="5E69B1DC" wp14:editId="26012143">
+            <wp:extent cx="2292186" cy="1752848"/>
+            <wp:effectExtent l="0" t="0" r="0" b="0"/>
+            <wp:docPr id="1597712468" name="Imagen 2"/>
+            <wp:cNvGraphicFramePr>
+              <a:graphicFrameLocks xmlns:a="http://schemas.openxmlformats.org/drawingml/2006/main" noChangeAspect="1"/>
+            </wp:cNvGraphicFramePr>
+            <a:graphic xmlns:a="http://schemas.openxmlformats.org/drawingml/2006/main">
+              <a:graphicData uri="http://schemas.openxmlformats.org/drawingml/2006/picture">
+                <pic:pic xmlns:pic="http://schemas.openxmlformats.org/drawingml/2006/picture">
+                  <pic:nvPicPr>
+                    <pic:cNvPr id="1597712468" name="Imagen 1597712468"/>
+                    <pic:cNvPicPr/>
+                  </pic:nvPicPr>
+                  <pic:blipFill>
+                    <a:blip r:embed="rId6">
+                      <a:extLst>
+                        <a:ext uri="{28A0092B-C50C-407E-A947-70E740481C1C}">
+                          <a14:useLocalDpi xmlns:a14="http://schemas.microsoft.com/office/drawing/2010/main" val="0"/>
+                        </a:ext>
+                      </a:extLst>
+                    </a:blip>
+                    <a:stretch>
+                      <a:fillRect/>
+                    </a:stretch>
+                  </pic:blipFill>
+                  <pic:spPr>
+                    <a:xfrm>
+                      <a:off x="0" y="0"/>
+                      <a:ext cx="2297692" cy="1757059"/>
+                    </a:xfrm>
+                    <a:prstGeom prst="rect">
+                      <a:avLst/>
+                    </a:prstGeom>
+                  </pic:spPr>
+                </pic:pic>
+              </a:graphicData>
+            </a:graphic>
+          </wp:inline>
+        </w:drawing>
+      </w:r>
+    </w:p>
+    <w:p>
+      <w:r>
+        <w:t>Ahora-&gt;</w:t>
+      </w:r>
+      <w:r>
+        <w:drawing>
+          <wp:inline distT="0" distB="0" distL="0" distR="0" wp14:anchorId="43B5E955" wp14:editId="118FC476">
+            <wp:extent cx="2588821" cy="1678294"/>
+            <wp:effectExtent l="0" t="0" r="2540" b="0"/>
+            <wp:docPr id="623335184" name="Imagen 1"/>
+            <wp:cNvGraphicFramePr>
+              <a:graphicFrameLocks xmlns:a="http://schemas.openxmlformats.org/drawingml/2006/main" noChangeAspect="1"/>
+            </wp:cNvGraphicFramePr>
+            <a:graphic xmlns:a="http://schemas.openxmlformats.org/drawingml/2006/main">
+              <a:graphicData uri="http://schemas.openxmlformats.org/drawingml/2006/picture">
+                <pic:pic xmlns:pic="http://schemas.openxmlformats.org/drawingml/2006/picture">
+                  <pic:nvPicPr>
+                    <pic:cNvPr id="623335184" name=""/>
+                    <pic:cNvPicPr/>
+                  </pic:nvPicPr>
+                  <pic:blipFill rotWithShape="1">
+                    <a:blip r:embed="rId7"/>
+                    <a:srcRect b="12436"/>
+                    <a:stretch/>
+                  </pic:blipFill>
+                  <pic:spPr bwMode="auto">
+                    <a:xfrm>
+                      <a:off x="0" y="0"/>
+                      <a:ext cx="2602806" cy="1687360"/>
+                    </a:xfrm>
+                    <a:prstGeom prst="rect">
+                      <a:avLst/>
+                    </a:prstGeom>
+                    <a:ln>
+                      <a:noFill/>
+                    </a:ln>
+                    <a:extLst>
+                      <a:ext uri="{53640926-AAD7-44D8-BBD7-CCE9431645EC}">
+                        <a14:shadowObscured xmlns:a14="http://schemas.microsoft.com/office/drawing/2010/main"/>
+                      </a:ext>
+                    </a:extLst>
                   </pic:spPr>
                 </pic:pic>
               </a:graphicData>

</xml_diff>